<commit_message>
Ajout carnet de bord de la semaine 8
Dedans :
- première réunion équipe
- point rapide avec Mr Esswein et Mr Makris
</commit_message>
<xml_diff>
--- a/Documentation/Journal de bord/Semaine 8 - 16_22Fevrier.docx
+++ b/Documentation/Journal de bord/Semaine 8 - 16_22Fevrier.docx
@@ -56,7 +56,13 @@
         <w:t xml:space="preserve"> </w:t>
       </w:r>
       <w:r>
-        <w:t xml:space="preserve">Première réunion pour le début du projet. </w:t>
+        <w:t>Première réunion pour le début du projet</w:t>
+      </w:r>
+      <w:r>
+        <w:t xml:space="preserve"> avec l’équipe</w:t>
+      </w:r>
+      <w:r>
+        <w:t xml:space="preserve">. </w:t>
       </w:r>
       <w:r>
         <w:t xml:space="preserve"> </w:t>
@@ -71,8 +77,24 @@
         <w:t>16 Février :</w:t>
       </w:r>
       <w:r>
-        <w:t xml:space="preserve"> petite réunion avec Mr Esswein</w:t>
-      </w:r>
+        <w:t xml:space="preserve"> P</w:t>
+      </w:r>
+      <w:r>
+        <w:t xml:space="preserve">etite réunion avec Mr </w:t>
+      </w:r>
+      <w:proofErr w:type="spellStart"/>
+      <w:r>
+        <w:t>Esswein</w:t>
+      </w:r>
+      <w:proofErr w:type="spellEnd"/>
+      <w:r>
+        <w:t xml:space="preserve"> puis avec Mr </w:t>
+      </w:r>
+      <w:proofErr w:type="spellStart"/>
+      <w:r>
+        <w:t>Makris</w:t>
+      </w:r>
+      <w:proofErr w:type="spellEnd"/>
     </w:p>
     <w:p>
       <w:pPr>
@@ -84,7 +106,21 @@
     </w:p>
     <w:p/>
     <w:p>
-      <w:r>
+      <w:pPr>
+        <w:rPr>
+          <w:u w:val="single"/>
+        </w:rPr>
+      </w:pPr>
+      <w:r>
+        <w:rPr>
+          <w:u w:val="single"/>
+        </w:rPr>
+        <w:t xml:space="preserve">Février </w:t>
+      </w:r>
+      <w:r>
+        <w:rPr>
+          <w:u w:val="single"/>
+        </w:rPr>
         <w:t xml:space="preserve">11 : </w:t>
       </w:r>
     </w:p>
@@ -297,583 +333,609 @@
         <w:rPr>
           <w:rFonts w:cs="Times"/>
         </w:rPr>
-        <w:t xml:space="preserve">16 : </w:t>
-      </w:r>
-    </w:p>
-    <w:p>
-      <w:pPr>
-        <w:pStyle w:val="ListParagraph"/>
-        <w:widowControl w:val="0"/>
-        <w:numPr>
-          <w:ilvl w:val="0"/>
-          <w:numId w:val="10"/>
-        </w:numPr>
-        <w:tabs>
-          <w:tab w:val="left" w:pos="220"/>
-          <w:tab w:val="left" w:pos="720"/>
-        </w:tabs>
-        <w:autoSpaceDE w:val="0"/>
-        <w:autoSpaceDN w:val="0"/>
-        <w:adjustRightInd w:val="0"/>
-      </w:pPr>
-      <w:r>
-        <w:t>Etat de l’existant :</w:t>
-      </w:r>
-    </w:p>
-    <w:p>
-      <w:pPr>
-        <w:pStyle w:val="ListParagraph"/>
-        <w:widowControl w:val="0"/>
-        <w:numPr>
-          <w:ilvl w:val="1"/>
-          <w:numId w:val="10"/>
-        </w:numPr>
-        <w:tabs>
-          <w:tab w:val="left" w:pos="220"/>
-          <w:tab w:val="left" w:pos="720"/>
-        </w:tabs>
-        <w:autoSpaceDE w:val="0"/>
-        <w:autoSpaceDN w:val="0"/>
-        <w:adjustRightInd w:val="0"/>
-      </w:pPr>
-      <w:r>
-        <w:t xml:space="preserve">Esswein </w:t>
-      </w:r>
-      <w:r>
-        <w:sym w:font="Wingdings" w:char="F0E0"/>
-      </w:r>
-      <w:r>
-        <w:t xml:space="preserve"> pas d’infos (peut etre makris)</w:t>
-      </w:r>
-    </w:p>
-    <w:p>
-      <w:pPr>
-        <w:pStyle w:val="ListParagraph"/>
-        <w:widowControl w:val="0"/>
-        <w:numPr>
-          <w:ilvl w:val="1"/>
-          <w:numId w:val="10"/>
-        </w:numPr>
-        <w:tabs>
-          <w:tab w:val="left" w:pos="220"/>
-          <w:tab w:val="left" w:pos="720"/>
-        </w:tabs>
-        <w:autoSpaceDE w:val="0"/>
-        <w:autoSpaceDN w:val="0"/>
-        <w:adjustRightInd w:val="0"/>
-      </w:pPr>
-      <w:r>
-        <w:t>Si c’est bien, reprendre les choses pertinentes</w:t>
-      </w:r>
-    </w:p>
-    <w:p>
-      <w:pPr>
-        <w:pStyle w:val="ListParagraph"/>
-        <w:widowControl w:val="0"/>
-        <w:numPr>
-          <w:ilvl w:val="1"/>
-          <w:numId w:val="10"/>
-        </w:numPr>
-        <w:tabs>
-          <w:tab w:val="left" w:pos="220"/>
-          <w:tab w:val="left" w:pos="720"/>
-        </w:tabs>
-        <w:autoSpaceDE w:val="0"/>
-        <w:autoSpaceDN w:val="0"/>
-        <w:adjustRightInd w:val="0"/>
-      </w:pPr>
-      <w:r>
-        <w:t>Tant que je n’ai pas de nouvelles infos, on repart de zéro</w:t>
-      </w:r>
-    </w:p>
-    <w:p>
-      <w:pPr>
-        <w:pStyle w:val="ListParagraph"/>
-        <w:widowControl w:val="0"/>
-        <w:numPr>
-          <w:ilvl w:val="1"/>
-          <w:numId w:val="10"/>
-        </w:numPr>
-        <w:tabs>
-          <w:tab w:val="left" w:pos="220"/>
-          <w:tab w:val="left" w:pos="720"/>
-        </w:tabs>
-        <w:autoSpaceDE w:val="0"/>
-        <w:autoSpaceDN w:val="0"/>
-        <w:adjustRightInd w:val="0"/>
-      </w:pPr>
-      <w:r>
-        <w:t>Projet Peip en cours --&gt; Mail de Mr Makris</w:t>
-      </w:r>
-    </w:p>
-    <w:p>
-      <w:pPr>
-        <w:pStyle w:val="ListParagraph"/>
-        <w:widowControl w:val="0"/>
-        <w:numPr>
-          <w:ilvl w:val="1"/>
-          <w:numId w:val="10"/>
-        </w:numPr>
-        <w:tabs>
-          <w:tab w:val="left" w:pos="220"/>
-          <w:tab w:val="left" w:pos="720"/>
-        </w:tabs>
-        <w:autoSpaceDE w:val="0"/>
-        <w:autoSpaceDN w:val="0"/>
-        <w:adjustRightInd w:val="0"/>
-      </w:pPr>
-      <w:r>
-        <w:t>Projet il y a 3 ans (Anthony Jouret)</w:t>
-      </w:r>
-    </w:p>
-    <w:p>
-      <w:pPr>
-        <w:pStyle w:val="ListParagraph"/>
-        <w:widowControl w:val="0"/>
-        <w:numPr>
-          <w:ilvl w:val="0"/>
-          <w:numId w:val="10"/>
-        </w:numPr>
-        <w:tabs>
-          <w:tab w:val="left" w:pos="220"/>
-          <w:tab w:val="left" w:pos="720"/>
-        </w:tabs>
-        <w:autoSpaceDE w:val="0"/>
-        <w:autoSpaceDN w:val="0"/>
-        <w:adjustRightInd w:val="0"/>
-      </w:pPr>
-      <w:r>
-        <w:t>Périmètre :</w:t>
-      </w:r>
-    </w:p>
-    <w:p>
-      <w:pPr>
-        <w:pStyle w:val="ListParagraph"/>
-        <w:widowControl w:val="0"/>
-        <w:numPr>
-          <w:ilvl w:val="1"/>
-          <w:numId w:val="10"/>
-        </w:numPr>
-        <w:tabs>
-          <w:tab w:val="left" w:pos="220"/>
-          <w:tab w:val="left" w:pos="720"/>
-        </w:tabs>
-        <w:autoSpaceDE w:val="0"/>
-        <w:autoSpaceDN w:val="0"/>
-        <w:adjustRightInd w:val="0"/>
-      </w:pPr>
-      <w:r>
-        <w:t>Partie émargement</w:t>
-      </w:r>
-    </w:p>
-    <w:p>
-      <w:pPr>
-        <w:pStyle w:val="ListParagraph"/>
-        <w:widowControl w:val="0"/>
-        <w:numPr>
-          <w:ilvl w:val="2"/>
-          <w:numId w:val="10"/>
-        </w:numPr>
-        <w:tabs>
-          <w:tab w:val="left" w:pos="220"/>
-          <w:tab w:val="left" w:pos="720"/>
-        </w:tabs>
-        <w:autoSpaceDE w:val="0"/>
-        <w:autoSpaceDN w:val="0"/>
-        <w:adjustRightInd w:val="0"/>
-      </w:pPr>
-      <w:r>
-        <w:t xml:space="preserve">Utilisateur final --&gt; Sylvie </w:t>
-      </w:r>
-    </w:p>
-    <w:p>
-      <w:pPr>
-        <w:pStyle w:val="ListParagraph"/>
-        <w:widowControl w:val="0"/>
-        <w:numPr>
-          <w:ilvl w:val="2"/>
-          <w:numId w:val="10"/>
-        </w:numPr>
-        <w:tabs>
-          <w:tab w:val="left" w:pos="220"/>
-          <w:tab w:val="left" w:pos="720"/>
-        </w:tabs>
-        <w:autoSpaceDE w:val="0"/>
-        <w:autoSpaceDN w:val="0"/>
-        <w:adjustRightInd w:val="0"/>
-      </w:pPr>
-      <w:r>
-        <w:t>Pas sur pour tous les professeurs</w:t>
-      </w:r>
-    </w:p>
-    <w:p>
-      <w:pPr>
-        <w:pStyle w:val="ListParagraph"/>
-        <w:widowControl w:val="0"/>
-        <w:numPr>
-          <w:ilvl w:val="2"/>
-          <w:numId w:val="10"/>
-        </w:numPr>
-        <w:tabs>
-          <w:tab w:val="left" w:pos="220"/>
-          <w:tab w:val="left" w:pos="720"/>
-        </w:tabs>
-        <w:autoSpaceDE w:val="0"/>
-        <w:autoSpaceDN w:val="0"/>
-        <w:adjustRightInd w:val="0"/>
-      </w:pPr>
-      <w:r>
-        <w:t>A REMONTER POUR REUNION</w:t>
-      </w:r>
-    </w:p>
-    <w:p>
-      <w:pPr>
-        <w:pStyle w:val="ListParagraph"/>
-        <w:widowControl w:val="0"/>
-        <w:numPr>
-          <w:ilvl w:val="1"/>
-          <w:numId w:val="10"/>
-        </w:numPr>
-        <w:tabs>
-          <w:tab w:val="left" w:pos="220"/>
-          <w:tab w:val="left" w:pos="720"/>
-        </w:tabs>
-        <w:autoSpaceDE w:val="0"/>
-        <w:autoSpaceDN w:val="0"/>
-        <w:adjustRightInd w:val="0"/>
-      </w:pPr>
-      <w:r>
-        <w:t>Partie Administrateur</w:t>
-      </w:r>
-    </w:p>
-    <w:p>
-      <w:pPr>
-        <w:pStyle w:val="ListParagraph"/>
-        <w:widowControl w:val="0"/>
-        <w:numPr>
-          <w:ilvl w:val="2"/>
-          <w:numId w:val="10"/>
-        </w:numPr>
-        <w:tabs>
-          <w:tab w:val="left" w:pos="220"/>
-          <w:tab w:val="left" w:pos="720"/>
-        </w:tabs>
-        <w:autoSpaceDE w:val="0"/>
-        <w:autoSpaceDN w:val="0"/>
-        <w:adjustRightInd w:val="0"/>
-      </w:pPr>
-      <w:r>
-        <w:t>Consultation émargement (par créneaux, élèves..)</w:t>
-      </w:r>
-    </w:p>
-    <w:p>
-      <w:pPr>
-        <w:pStyle w:val="ListParagraph"/>
-        <w:widowControl w:val="0"/>
-        <w:numPr>
-          <w:ilvl w:val="2"/>
-          <w:numId w:val="10"/>
-        </w:numPr>
-        <w:tabs>
-          <w:tab w:val="left" w:pos="220"/>
-          <w:tab w:val="left" w:pos="720"/>
-        </w:tabs>
-        <w:autoSpaceDE w:val="0"/>
-        <w:autoSpaceDN w:val="0"/>
-        <w:adjustRightInd w:val="0"/>
-      </w:pPr>
-      <w:r>
-        <w:t>Paramètrage (alertes, reporting</w:t>
-      </w:r>
-      <w:r>
-        <w:t>) sorti en PDF ( ???)</w:t>
-      </w:r>
-    </w:p>
-    <w:p>
-      <w:pPr>
-        <w:pStyle w:val="ListParagraph"/>
-        <w:widowControl w:val="0"/>
-        <w:numPr>
-          <w:ilvl w:val="1"/>
-          <w:numId w:val="10"/>
-        </w:numPr>
-        <w:tabs>
-          <w:tab w:val="left" w:pos="220"/>
-          <w:tab w:val="left" w:pos="720"/>
-        </w:tabs>
-        <w:autoSpaceDE w:val="0"/>
-        <w:autoSpaceDN w:val="0"/>
-        <w:adjustRightInd w:val="0"/>
-      </w:pPr>
-      <w:r>
-        <w:t xml:space="preserve">Prévoir partie mobile </w:t>
-      </w:r>
-    </w:p>
-    <w:p>
-      <w:pPr>
-        <w:pStyle w:val="ListParagraph"/>
-        <w:widowControl w:val="0"/>
-        <w:numPr>
-          <w:ilvl w:val="1"/>
-          <w:numId w:val="10"/>
-        </w:numPr>
-        <w:tabs>
-          <w:tab w:val="left" w:pos="220"/>
-          <w:tab w:val="left" w:pos="720"/>
-        </w:tabs>
-        <w:autoSpaceDE w:val="0"/>
-        <w:autoSpaceDN w:val="0"/>
-        <w:adjustRightInd w:val="0"/>
-      </w:pPr>
-      <w:r>
-        <w:t>Boitier transportable assez petit (pas de PC fixe)</w:t>
-      </w:r>
-    </w:p>
-    <w:p>
-      <w:pPr>
-        <w:pStyle w:val="ListParagraph"/>
-        <w:widowControl w:val="0"/>
-        <w:numPr>
-          <w:ilvl w:val="2"/>
-          <w:numId w:val="10"/>
-        </w:numPr>
-        <w:tabs>
-          <w:tab w:val="left" w:pos="220"/>
-          <w:tab w:val="left" w:pos="720"/>
-        </w:tabs>
-        <w:autoSpaceDE w:val="0"/>
-        <w:autoSpaceDN w:val="0"/>
-        <w:adjustRightInd w:val="0"/>
-      </w:pPr>
-      <w:r>
-        <w:t>Indépendant du lecteur de l’école</w:t>
-      </w:r>
-    </w:p>
-    <w:p>
-      <w:pPr>
-        <w:pStyle w:val="ListParagraph"/>
-        <w:widowControl w:val="0"/>
-        <w:numPr>
-          <w:ilvl w:val="2"/>
-          <w:numId w:val="10"/>
-        </w:numPr>
-        <w:tabs>
-          <w:tab w:val="left" w:pos="220"/>
-          <w:tab w:val="left" w:pos="720"/>
-        </w:tabs>
-        <w:autoSpaceDE w:val="0"/>
-        <w:autoSpaceDN w:val="0"/>
-        <w:adjustRightInd w:val="0"/>
-      </w:pPr>
-      <w:r>
-        <w:t>Pas d’hébergement directement sur le boitier</w:t>
-      </w:r>
-    </w:p>
-    <w:p>
-      <w:pPr>
-        <w:pStyle w:val="ListParagraph"/>
-        <w:widowControl w:val="0"/>
-        <w:numPr>
-          <w:ilvl w:val="1"/>
-          <w:numId w:val="10"/>
-        </w:numPr>
-        <w:tabs>
-          <w:tab w:val="left" w:pos="220"/>
-          <w:tab w:val="left" w:pos="720"/>
-        </w:tabs>
-        <w:autoSpaceDE w:val="0"/>
-        <w:autoSpaceDN w:val="0"/>
-        <w:adjustRightInd w:val="0"/>
-      </w:pPr>
-      <w:r>
-        <w:t>Deux profile : Enseignant et administrateur</w:t>
-      </w:r>
-    </w:p>
-    <w:p>
-      <w:pPr>
-        <w:pStyle w:val="ListParagraph"/>
-        <w:widowControl w:val="0"/>
-        <w:numPr>
-          <w:ilvl w:val="1"/>
-          <w:numId w:val="10"/>
-        </w:numPr>
-        <w:tabs>
-          <w:tab w:val="left" w:pos="220"/>
-          <w:tab w:val="left" w:pos="720"/>
-        </w:tabs>
-        <w:autoSpaceDE w:val="0"/>
-        <w:autoSpaceDN w:val="0"/>
-        <w:adjustRightInd w:val="0"/>
-      </w:pPr>
-      <w:r>
-        <w:t>SIR (STIC) :</w:t>
-      </w:r>
-    </w:p>
-    <w:p>
-      <w:pPr>
-        <w:pStyle w:val="ListParagraph"/>
-        <w:widowControl w:val="0"/>
-        <w:numPr>
-          <w:ilvl w:val="2"/>
-          <w:numId w:val="10"/>
-        </w:numPr>
-        <w:tabs>
-          <w:tab w:val="left" w:pos="220"/>
-          <w:tab w:val="left" w:pos="720"/>
-        </w:tabs>
-        <w:autoSpaceDE w:val="0"/>
-        <w:autoSpaceDN w:val="0"/>
-        <w:adjustRightInd w:val="0"/>
-      </w:pPr>
-      <w:r>
-        <w:t>Pascal Makris</w:t>
-      </w:r>
-    </w:p>
-    <w:p>
-      <w:pPr>
-        <w:pStyle w:val="ListParagraph"/>
-        <w:widowControl w:val="0"/>
-        <w:numPr>
-          <w:ilvl w:val="2"/>
-          <w:numId w:val="10"/>
-        </w:numPr>
-        <w:tabs>
-          <w:tab w:val="left" w:pos="220"/>
-          <w:tab w:val="left" w:pos="720"/>
-        </w:tabs>
-        <w:autoSpaceDE w:val="0"/>
-        <w:autoSpaceDN w:val="0"/>
-        <w:adjustRightInd w:val="0"/>
-      </w:pPr>
-      <w:r>
-        <w:t>Juste pour BD pour association entre carte et etudiant</w:t>
-      </w:r>
-    </w:p>
-    <w:p>
-      <w:pPr>
-        <w:pStyle w:val="ListParagraph"/>
-        <w:widowControl w:val="0"/>
-        <w:numPr>
-          <w:ilvl w:val="1"/>
-          <w:numId w:val="10"/>
-        </w:numPr>
-        <w:tabs>
-          <w:tab w:val="left" w:pos="220"/>
-          <w:tab w:val="left" w:pos="720"/>
-        </w:tabs>
-        <w:autoSpaceDE w:val="0"/>
-        <w:autoSpaceDN w:val="0"/>
-        <w:adjustRightInd w:val="0"/>
-      </w:pPr>
-      <w:r>
-        <w:t>Partie intégration du fichier des etudiant/carte</w:t>
-      </w:r>
-      <w:r>
-        <w:t xml:space="preserve"> </w:t>
-      </w:r>
-      <w:r>
-        <w:sym w:font="Wingdings" w:char="F0E0"/>
-      </w:r>
-      <w:r>
-        <w:t xml:space="preserve"> Pascal Michel</w:t>
-      </w:r>
-      <w:bookmarkStart w:id="0" w:name="_GoBack"/>
-      <w:bookmarkEnd w:id="0"/>
-    </w:p>
-    <w:p>
-      <w:pPr>
-        <w:pStyle w:val="ListParagraph"/>
-        <w:widowControl w:val="0"/>
-        <w:numPr>
-          <w:ilvl w:val="1"/>
-          <w:numId w:val="10"/>
-        </w:numPr>
-        <w:tabs>
-          <w:tab w:val="left" w:pos="220"/>
-          <w:tab w:val="left" w:pos="720"/>
-        </w:tabs>
-        <w:autoSpaceDE w:val="0"/>
-        <w:autoSpaceDN w:val="0"/>
-        <w:adjustRightInd w:val="0"/>
-      </w:pPr>
-      <w:r>
-        <w:t>Penser à une architecture pour plusieurs boitier</w:t>
-      </w:r>
-    </w:p>
-    <w:p>
-      <w:pPr>
-        <w:pStyle w:val="ListParagraph"/>
-        <w:widowControl w:val="0"/>
-        <w:numPr>
-          <w:ilvl w:val="0"/>
-          <w:numId w:val="10"/>
-        </w:numPr>
-        <w:tabs>
-          <w:tab w:val="left" w:pos="220"/>
-          <w:tab w:val="left" w:pos="720"/>
-        </w:tabs>
-        <w:autoSpaceDE w:val="0"/>
-        <w:autoSpaceDN w:val="0"/>
-        <w:adjustRightInd w:val="0"/>
-      </w:pPr>
-      <w:r>
-        <w:t>Ne pas rester figé sur un seul lecteur RFID</w:t>
-      </w:r>
-    </w:p>
-    <w:p>
-      <w:pPr>
-        <w:pStyle w:val="ListParagraph"/>
-        <w:widowControl w:val="0"/>
-        <w:numPr>
-          <w:ilvl w:val="1"/>
-          <w:numId w:val="10"/>
-        </w:numPr>
-        <w:tabs>
-          <w:tab w:val="left" w:pos="220"/>
-          <w:tab w:val="left" w:pos="720"/>
-        </w:tabs>
-        <w:autoSpaceDE w:val="0"/>
-        <w:autoSpaceDN w:val="0"/>
-        <w:adjustRightInd w:val="0"/>
-      </w:pPr>
-      <w:r>
-        <w:lastRenderedPageBreak/>
-        <w:t>Comparaison avec d’autres modules</w:t>
-      </w:r>
-    </w:p>
-    <w:p>
-      <w:pPr>
-        <w:widowControl w:val="0"/>
-        <w:tabs>
-          <w:tab w:val="left" w:pos="220"/>
-          <w:tab w:val="left" w:pos="720"/>
-        </w:tabs>
-        <w:autoSpaceDE w:val="0"/>
-        <w:autoSpaceDN w:val="0"/>
-        <w:adjustRightInd w:val="0"/>
+        <w:t xml:space="preserve">Février </w:t>
+      </w:r>
+      <w:r>
         <w:rPr>
           <w:rFonts w:cs="Times"/>
         </w:rPr>
-      </w:pPr>
-    </w:p>
-    <w:p>
-      <w:pPr>
-        <w:widowControl w:val="0"/>
-        <w:tabs>
-          <w:tab w:val="left" w:pos="220"/>
-          <w:tab w:val="left" w:pos="720"/>
-        </w:tabs>
-        <w:autoSpaceDE w:val="0"/>
-        <w:autoSpaceDN w:val="0"/>
-        <w:adjustRightInd w:val="0"/>
-      </w:pPr>
-    </w:p>
-    <w:p/>
+        <w:t xml:space="preserve">16 : </w:t>
+      </w:r>
+    </w:p>
+    <w:p>
+      <w:pPr>
+        <w:pStyle w:val="ListParagraph"/>
+        <w:widowControl w:val="0"/>
+        <w:numPr>
+          <w:ilvl w:val="0"/>
+          <w:numId w:val="10"/>
+        </w:numPr>
+        <w:tabs>
+          <w:tab w:val="left" w:pos="220"/>
+          <w:tab w:val="left" w:pos="720"/>
+        </w:tabs>
+        <w:autoSpaceDE w:val="0"/>
+        <w:autoSpaceDN w:val="0"/>
+        <w:adjustRightInd w:val="0"/>
+      </w:pPr>
+      <w:r>
+        <w:t>Etat de l’existant :</w:t>
+      </w:r>
+    </w:p>
+    <w:p>
+      <w:pPr>
+        <w:pStyle w:val="ListParagraph"/>
+        <w:widowControl w:val="0"/>
+        <w:numPr>
+          <w:ilvl w:val="1"/>
+          <w:numId w:val="10"/>
+        </w:numPr>
+        <w:tabs>
+          <w:tab w:val="left" w:pos="220"/>
+          <w:tab w:val="left" w:pos="720"/>
+        </w:tabs>
+        <w:autoSpaceDE w:val="0"/>
+        <w:autoSpaceDN w:val="0"/>
+        <w:adjustRightInd w:val="0"/>
+      </w:pPr>
+      <w:r>
+        <w:t xml:space="preserve">Mr </w:t>
+      </w:r>
+      <w:proofErr w:type="spellStart"/>
+      <w:r>
+        <w:t>Esswein</w:t>
+      </w:r>
+      <w:proofErr w:type="spellEnd"/>
+      <w:r>
+        <w:t xml:space="preserve"> </w:t>
+      </w:r>
+      <w:r>
+        <w:sym w:font="Wingdings" w:char="F0E0"/>
+      </w:r>
+      <w:r>
+        <w:t xml:space="preserve"> pas d’infos </w:t>
+      </w:r>
+    </w:p>
+    <w:p>
+      <w:pPr>
+        <w:pStyle w:val="ListParagraph"/>
+        <w:widowControl w:val="0"/>
+        <w:numPr>
+          <w:ilvl w:val="1"/>
+          <w:numId w:val="10"/>
+        </w:numPr>
+        <w:tabs>
+          <w:tab w:val="left" w:pos="220"/>
+          <w:tab w:val="left" w:pos="720"/>
+        </w:tabs>
+        <w:autoSpaceDE w:val="0"/>
+        <w:autoSpaceDN w:val="0"/>
+        <w:adjustRightInd w:val="0"/>
+      </w:pPr>
+      <w:r>
+        <w:t>Reprendre</w:t>
+      </w:r>
+      <w:r>
+        <w:t xml:space="preserve"> les choses pertinentes</w:t>
+      </w:r>
+    </w:p>
+    <w:p>
+      <w:pPr>
+        <w:pStyle w:val="ListParagraph"/>
+        <w:widowControl w:val="0"/>
+        <w:numPr>
+          <w:ilvl w:val="1"/>
+          <w:numId w:val="10"/>
+        </w:numPr>
+        <w:tabs>
+          <w:tab w:val="left" w:pos="220"/>
+          <w:tab w:val="left" w:pos="720"/>
+        </w:tabs>
+        <w:autoSpaceDE w:val="0"/>
+        <w:autoSpaceDN w:val="0"/>
+        <w:adjustRightInd w:val="0"/>
+      </w:pPr>
+      <w:r>
+        <w:t xml:space="preserve">Projet </w:t>
+      </w:r>
+      <w:proofErr w:type="spellStart"/>
+      <w:r>
+        <w:t>Peip</w:t>
+      </w:r>
+      <w:proofErr w:type="spellEnd"/>
+      <w:r>
+        <w:t xml:space="preserve"> en cours --&gt; Mail de Mr </w:t>
+      </w:r>
+      <w:proofErr w:type="spellStart"/>
+      <w:r>
+        <w:t>Makris</w:t>
+      </w:r>
+      <w:proofErr w:type="spellEnd"/>
+    </w:p>
+    <w:p>
+      <w:pPr>
+        <w:pStyle w:val="ListParagraph"/>
+        <w:widowControl w:val="0"/>
+        <w:numPr>
+          <w:ilvl w:val="1"/>
+          <w:numId w:val="10"/>
+        </w:numPr>
+        <w:tabs>
+          <w:tab w:val="left" w:pos="220"/>
+          <w:tab w:val="left" w:pos="720"/>
+        </w:tabs>
+        <w:autoSpaceDE w:val="0"/>
+        <w:autoSpaceDN w:val="0"/>
+        <w:adjustRightInd w:val="0"/>
+      </w:pPr>
+      <w:r>
+        <w:t xml:space="preserve">Projet il y a 3 ans (Anthony </w:t>
+      </w:r>
+      <w:proofErr w:type="spellStart"/>
+      <w:r>
+        <w:t>Jouret</w:t>
+      </w:r>
+      <w:proofErr w:type="spellEnd"/>
+      <w:r>
+        <w:t>)</w:t>
+      </w:r>
+    </w:p>
+    <w:p>
+      <w:pPr>
+        <w:pStyle w:val="ListParagraph"/>
+        <w:widowControl w:val="0"/>
+        <w:numPr>
+          <w:ilvl w:val="0"/>
+          <w:numId w:val="10"/>
+        </w:numPr>
+        <w:tabs>
+          <w:tab w:val="left" w:pos="220"/>
+          <w:tab w:val="left" w:pos="720"/>
+        </w:tabs>
+        <w:autoSpaceDE w:val="0"/>
+        <w:autoSpaceDN w:val="0"/>
+        <w:adjustRightInd w:val="0"/>
+      </w:pPr>
+      <w:r>
+        <w:t>Périmètre</w:t>
+      </w:r>
+      <w:r>
+        <w:t xml:space="preserve"> du projet</w:t>
+      </w:r>
+      <w:r>
+        <w:t> :</w:t>
+      </w:r>
+    </w:p>
+    <w:p>
+      <w:pPr>
+        <w:pStyle w:val="ListParagraph"/>
+        <w:widowControl w:val="0"/>
+        <w:numPr>
+          <w:ilvl w:val="1"/>
+          <w:numId w:val="10"/>
+        </w:numPr>
+        <w:tabs>
+          <w:tab w:val="left" w:pos="220"/>
+          <w:tab w:val="left" w:pos="720"/>
+        </w:tabs>
+        <w:autoSpaceDE w:val="0"/>
+        <w:autoSpaceDN w:val="0"/>
+        <w:adjustRightInd w:val="0"/>
+      </w:pPr>
+      <w:r>
+        <w:t>Partie émargement</w:t>
+      </w:r>
+    </w:p>
+    <w:p>
+      <w:pPr>
+        <w:pStyle w:val="ListParagraph"/>
+        <w:widowControl w:val="0"/>
+        <w:numPr>
+          <w:ilvl w:val="2"/>
+          <w:numId w:val="10"/>
+        </w:numPr>
+        <w:tabs>
+          <w:tab w:val="left" w:pos="220"/>
+          <w:tab w:val="left" w:pos="720"/>
+        </w:tabs>
+        <w:autoSpaceDE w:val="0"/>
+        <w:autoSpaceDN w:val="0"/>
+        <w:adjustRightInd w:val="0"/>
+      </w:pPr>
+      <w:r>
+        <w:t xml:space="preserve">Utilisateur final --&gt; Sylvie </w:t>
+      </w:r>
+    </w:p>
+    <w:p>
+      <w:pPr>
+        <w:pStyle w:val="ListParagraph"/>
+        <w:widowControl w:val="0"/>
+        <w:numPr>
+          <w:ilvl w:val="2"/>
+          <w:numId w:val="10"/>
+        </w:numPr>
+        <w:tabs>
+          <w:tab w:val="left" w:pos="220"/>
+          <w:tab w:val="left" w:pos="720"/>
+        </w:tabs>
+        <w:autoSpaceDE w:val="0"/>
+        <w:autoSpaceDN w:val="0"/>
+        <w:adjustRightInd w:val="0"/>
+      </w:pPr>
+      <w:r>
+        <w:t>Pas sur pour tous les professeurs</w:t>
+      </w:r>
+    </w:p>
+    <w:p>
+      <w:pPr>
+        <w:pStyle w:val="ListParagraph"/>
+        <w:widowControl w:val="0"/>
+        <w:numPr>
+          <w:ilvl w:val="2"/>
+          <w:numId w:val="10"/>
+        </w:numPr>
+        <w:tabs>
+          <w:tab w:val="left" w:pos="220"/>
+          <w:tab w:val="left" w:pos="720"/>
+        </w:tabs>
+        <w:autoSpaceDE w:val="0"/>
+        <w:autoSpaceDN w:val="0"/>
+        <w:adjustRightInd w:val="0"/>
+      </w:pPr>
+      <w:r>
+        <w:t>A REMONTER POUR REUNION</w:t>
+      </w:r>
+    </w:p>
+    <w:p>
+      <w:pPr>
+        <w:pStyle w:val="ListParagraph"/>
+        <w:widowControl w:val="0"/>
+        <w:numPr>
+          <w:ilvl w:val="1"/>
+          <w:numId w:val="10"/>
+        </w:numPr>
+        <w:tabs>
+          <w:tab w:val="left" w:pos="220"/>
+          <w:tab w:val="left" w:pos="720"/>
+        </w:tabs>
+        <w:autoSpaceDE w:val="0"/>
+        <w:autoSpaceDN w:val="0"/>
+        <w:adjustRightInd w:val="0"/>
+      </w:pPr>
+      <w:r>
+        <w:t>Partie Administrateur</w:t>
+      </w:r>
+    </w:p>
+    <w:p>
+      <w:pPr>
+        <w:pStyle w:val="ListParagraph"/>
+        <w:widowControl w:val="0"/>
+        <w:numPr>
+          <w:ilvl w:val="2"/>
+          <w:numId w:val="10"/>
+        </w:numPr>
+        <w:tabs>
+          <w:tab w:val="left" w:pos="220"/>
+          <w:tab w:val="left" w:pos="720"/>
+        </w:tabs>
+        <w:autoSpaceDE w:val="0"/>
+        <w:autoSpaceDN w:val="0"/>
+        <w:adjustRightInd w:val="0"/>
+      </w:pPr>
+      <w:r>
+        <w:t xml:space="preserve">Consultation émargement (par créneaux, </w:t>
+      </w:r>
+      <w:proofErr w:type="gramStart"/>
+      <w:r>
+        <w:t>élèves</w:t>
+      </w:r>
+      <w:r>
+        <w:t>…</w:t>
+      </w:r>
+      <w:r>
+        <w:t>)</w:t>
+      </w:r>
+      <w:proofErr w:type="gramEnd"/>
+    </w:p>
+    <w:p>
+      <w:pPr>
+        <w:pStyle w:val="ListParagraph"/>
+        <w:widowControl w:val="0"/>
+        <w:numPr>
+          <w:ilvl w:val="2"/>
+          <w:numId w:val="10"/>
+        </w:numPr>
+        <w:tabs>
+          <w:tab w:val="left" w:pos="220"/>
+          <w:tab w:val="left" w:pos="720"/>
+        </w:tabs>
+        <w:autoSpaceDE w:val="0"/>
+        <w:autoSpaceDN w:val="0"/>
+        <w:adjustRightInd w:val="0"/>
+      </w:pPr>
+      <w:r>
+        <w:t>Paramétrage</w:t>
+      </w:r>
+      <w:r>
+        <w:t xml:space="preserve"> (alertes, </w:t>
+      </w:r>
+      <w:proofErr w:type="spellStart"/>
+      <w:r>
+        <w:t>reporting</w:t>
+      </w:r>
+      <w:proofErr w:type="spellEnd"/>
+      <w:r>
+        <w:t xml:space="preserve">) sorti en PDF </w:t>
+      </w:r>
+      <w:proofErr w:type="gramStart"/>
+      <w:r>
+        <w:t>( ???)</w:t>
+      </w:r>
+      <w:proofErr w:type="gramEnd"/>
+    </w:p>
+    <w:p>
+      <w:pPr>
+        <w:pStyle w:val="ListParagraph"/>
+        <w:widowControl w:val="0"/>
+        <w:numPr>
+          <w:ilvl w:val="1"/>
+          <w:numId w:val="10"/>
+        </w:numPr>
+        <w:tabs>
+          <w:tab w:val="left" w:pos="220"/>
+          <w:tab w:val="left" w:pos="720"/>
+        </w:tabs>
+        <w:autoSpaceDE w:val="0"/>
+        <w:autoSpaceDN w:val="0"/>
+        <w:adjustRightInd w:val="0"/>
+      </w:pPr>
+      <w:r>
+        <w:t xml:space="preserve">Prévoir partie mobile </w:t>
+      </w:r>
+    </w:p>
+    <w:p>
+      <w:pPr>
+        <w:pStyle w:val="ListParagraph"/>
+        <w:widowControl w:val="0"/>
+        <w:numPr>
+          <w:ilvl w:val="1"/>
+          <w:numId w:val="10"/>
+        </w:numPr>
+        <w:tabs>
+          <w:tab w:val="left" w:pos="220"/>
+          <w:tab w:val="left" w:pos="720"/>
+        </w:tabs>
+        <w:autoSpaceDE w:val="0"/>
+        <w:autoSpaceDN w:val="0"/>
+        <w:adjustRightInd w:val="0"/>
+      </w:pPr>
+      <w:r>
+        <w:t>Boitier transportable assez petit (pas de PC fixe)</w:t>
+      </w:r>
+    </w:p>
+    <w:p>
+      <w:pPr>
+        <w:pStyle w:val="ListParagraph"/>
+        <w:widowControl w:val="0"/>
+        <w:numPr>
+          <w:ilvl w:val="2"/>
+          <w:numId w:val="10"/>
+        </w:numPr>
+        <w:tabs>
+          <w:tab w:val="left" w:pos="220"/>
+          <w:tab w:val="left" w:pos="720"/>
+        </w:tabs>
+        <w:autoSpaceDE w:val="0"/>
+        <w:autoSpaceDN w:val="0"/>
+        <w:adjustRightInd w:val="0"/>
+      </w:pPr>
+      <w:r>
+        <w:t>Indépendant du lecteur de l’école</w:t>
+      </w:r>
+    </w:p>
+    <w:p>
+      <w:pPr>
+        <w:pStyle w:val="ListParagraph"/>
+        <w:widowControl w:val="0"/>
+        <w:numPr>
+          <w:ilvl w:val="2"/>
+          <w:numId w:val="10"/>
+        </w:numPr>
+        <w:tabs>
+          <w:tab w:val="left" w:pos="220"/>
+          <w:tab w:val="left" w:pos="720"/>
+        </w:tabs>
+        <w:autoSpaceDE w:val="0"/>
+        <w:autoSpaceDN w:val="0"/>
+        <w:adjustRightInd w:val="0"/>
+      </w:pPr>
+      <w:r>
+        <w:t>Pas d’hébergement directement sur le boitier</w:t>
+      </w:r>
+    </w:p>
+    <w:p>
+      <w:pPr>
+        <w:pStyle w:val="ListParagraph"/>
+        <w:widowControl w:val="0"/>
+        <w:numPr>
+          <w:ilvl w:val="1"/>
+          <w:numId w:val="10"/>
+        </w:numPr>
+        <w:tabs>
+          <w:tab w:val="left" w:pos="220"/>
+          <w:tab w:val="left" w:pos="720"/>
+        </w:tabs>
+        <w:autoSpaceDE w:val="0"/>
+        <w:autoSpaceDN w:val="0"/>
+        <w:adjustRightInd w:val="0"/>
+      </w:pPr>
+      <w:r>
+        <w:t>Deux profile : Enseignant et administrateur</w:t>
+      </w:r>
+    </w:p>
+    <w:p>
+      <w:pPr>
+        <w:pStyle w:val="ListParagraph"/>
+        <w:widowControl w:val="0"/>
+        <w:numPr>
+          <w:ilvl w:val="1"/>
+          <w:numId w:val="10"/>
+        </w:numPr>
+        <w:tabs>
+          <w:tab w:val="left" w:pos="220"/>
+          <w:tab w:val="left" w:pos="720"/>
+        </w:tabs>
+        <w:autoSpaceDE w:val="0"/>
+        <w:autoSpaceDN w:val="0"/>
+        <w:adjustRightInd w:val="0"/>
+      </w:pPr>
+      <w:r>
+        <w:t>SIR (STIC) :</w:t>
+      </w:r>
+    </w:p>
+    <w:p>
+      <w:pPr>
+        <w:pStyle w:val="ListParagraph"/>
+        <w:widowControl w:val="0"/>
+        <w:numPr>
+          <w:ilvl w:val="2"/>
+          <w:numId w:val="10"/>
+        </w:numPr>
+        <w:tabs>
+          <w:tab w:val="left" w:pos="220"/>
+          <w:tab w:val="left" w:pos="720"/>
+        </w:tabs>
+        <w:autoSpaceDE w:val="0"/>
+        <w:autoSpaceDN w:val="0"/>
+        <w:adjustRightInd w:val="0"/>
+      </w:pPr>
+      <w:r>
+        <w:t xml:space="preserve">Pascal </w:t>
+      </w:r>
+      <w:proofErr w:type="spellStart"/>
+      <w:r>
+        <w:t>Makris</w:t>
+      </w:r>
+      <w:proofErr w:type="spellEnd"/>
+    </w:p>
+    <w:p>
+      <w:pPr>
+        <w:pStyle w:val="ListParagraph"/>
+        <w:widowControl w:val="0"/>
+        <w:numPr>
+          <w:ilvl w:val="2"/>
+          <w:numId w:val="10"/>
+        </w:numPr>
+        <w:tabs>
+          <w:tab w:val="left" w:pos="220"/>
+          <w:tab w:val="left" w:pos="720"/>
+        </w:tabs>
+        <w:autoSpaceDE w:val="0"/>
+        <w:autoSpaceDN w:val="0"/>
+        <w:adjustRightInd w:val="0"/>
+      </w:pPr>
+      <w:r>
+        <w:t xml:space="preserve">Juste pour BD pour association entre carte et </w:t>
+      </w:r>
+      <w:r>
+        <w:t>étudiant</w:t>
+      </w:r>
+    </w:p>
+    <w:p>
+      <w:pPr>
+        <w:pStyle w:val="ListParagraph"/>
+        <w:widowControl w:val="0"/>
+        <w:numPr>
+          <w:ilvl w:val="1"/>
+          <w:numId w:val="10"/>
+        </w:numPr>
+        <w:tabs>
+          <w:tab w:val="left" w:pos="220"/>
+          <w:tab w:val="left" w:pos="720"/>
+        </w:tabs>
+        <w:autoSpaceDE w:val="0"/>
+        <w:autoSpaceDN w:val="0"/>
+        <w:adjustRightInd w:val="0"/>
+      </w:pPr>
+      <w:r>
+        <w:t>Par</w:t>
+      </w:r>
+      <w:r>
+        <w:t xml:space="preserve">tie intégration du fichier </w:t>
+      </w:r>
+      <w:proofErr w:type="gramStart"/>
+      <w:r>
+        <w:t>des é</w:t>
+      </w:r>
+      <w:r>
+        <w:t>tudiant</w:t>
+      </w:r>
+      <w:r>
+        <w:t>s</w:t>
+      </w:r>
+      <w:r>
+        <w:t>/carte</w:t>
+      </w:r>
+      <w:r>
+        <w:t xml:space="preserve"> </w:t>
+      </w:r>
+      <w:r>
+        <w:sym w:font="Wingdings" w:char="F0E0"/>
+      </w:r>
+      <w:r>
+        <w:t xml:space="preserve"> Pascal</w:t>
+      </w:r>
+      <w:proofErr w:type="gramEnd"/>
+      <w:r>
+        <w:t xml:space="preserve"> Michel</w:t>
+      </w:r>
+    </w:p>
+    <w:p>
+      <w:pPr>
+        <w:pStyle w:val="ListParagraph"/>
+        <w:widowControl w:val="0"/>
+        <w:numPr>
+          <w:ilvl w:val="0"/>
+          <w:numId w:val="10"/>
+        </w:numPr>
+        <w:tabs>
+          <w:tab w:val="left" w:pos="220"/>
+          <w:tab w:val="left" w:pos="720"/>
+        </w:tabs>
+        <w:autoSpaceDE w:val="0"/>
+        <w:autoSpaceDN w:val="0"/>
+        <w:adjustRightInd w:val="0"/>
+      </w:pPr>
+      <w:r>
+        <w:t>Ne pas rester figé sur un seul lecteur RFID</w:t>
+      </w:r>
+    </w:p>
+    <w:p>
+      <w:pPr>
+        <w:pStyle w:val="ListParagraph"/>
+        <w:widowControl w:val="0"/>
+        <w:numPr>
+          <w:ilvl w:val="1"/>
+          <w:numId w:val="10"/>
+        </w:numPr>
+        <w:tabs>
+          <w:tab w:val="left" w:pos="220"/>
+          <w:tab w:val="left" w:pos="720"/>
+        </w:tabs>
+        <w:autoSpaceDE w:val="0"/>
+        <w:autoSpaceDN w:val="0"/>
+        <w:adjustRightInd w:val="0"/>
+      </w:pPr>
+      <w:r>
+        <w:t>Comparaison avec d’autres modules</w:t>
+      </w:r>
+    </w:p>
     <w:p>
       <w:pPr>
         <w:pStyle w:val="Heading1"/>
       </w:pPr>
       <w:r>
+        <w:lastRenderedPageBreak/>
         <w:t>Semaine prochaine</w:t>
       </w:r>
     </w:p>
@@ -901,6 +963,11 @@
       <w:r>
         <w:t>Définition tâches</w:t>
       </w:r>
+      <w:r>
+        <w:t xml:space="preserve"> par personnes</w:t>
+      </w:r>
+      <w:bookmarkStart w:id="0" w:name="_GoBack"/>
+      <w:bookmarkEnd w:id="0"/>
     </w:p>
     <w:p>
       <w:pPr>
@@ -940,17 +1007,17 @@
   <w:abstractNum w:abstractNumId="0">
     <w:nsid w:val="00000001"/>
     <w:multiLevelType w:val="hybridMultilevel"/>
-    <w:tmpl w:val="60BEE4C4"/>
-    <w:lvl w:ilvl="0" w:tplc="6DBE8240">
+    <w:tmpl w:val="372847B2"/>
+    <w:lvl w:ilvl="0" w:tplc="FF5AD91E">
       <w:start w:val="1"/>
       <w:numFmt w:val="bullet"/>
       <w:lvlText w:val="•"/>
       <w:lvlJc w:val="left"/>
       <w:pPr>
-        <w:ind w:left="720" w:hanging="360"/>
-      </w:pPr>
-      <w:rPr>
-        <w:sz w:val="28"/>
+        <w:ind w:left="940" w:hanging="360"/>
+      </w:pPr>
+      <w:rPr>
+        <w:sz w:val="22"/>
       </w:rPr>
     </w:lvl>
     <w:lvl w:ilvl="1" w:tplc="F23474E4">
@@ -959,7 +1026,7 @@
       <w:lvlText w:val="◦"/>
       <w:lvlJc w:val="left"/>
       <w:pPr>
-        <w:ind w:left="1440" w:hanging="360"/>
+        <w:ind w:left="1660" w:hanging="360"/>
       </w:pPr>
       <w:rPr>
         <w:sz w:val="28"/>

</xml_diff>